<commit_message>
Initial commit for EasyExchangeConnect
</commit_message>
<xml_diff>
--- a/server/assets/ExchangeForm.docx
+++ b/server/assets/ExchangeForm.docx
@@ -572,7 +572,7 @@
                     <w:b w:val="0"/>
                     <w:noProof/>
                   </w:rPr>
-                  <w:t>April 15</w:t>
+                  <w:t>May 6</w:t>
                 </w:r>
                 <w:r>
                   <w:rPr>
@@ -949,7 +949,988 @@
           <w:p/>
         </w:tc>
       </w:tr>
+      <w:tr>
+        <w:tc>
+          <w:tcPr>
+            <w:tcW w:w="4655" w:type="dxa"/>
+          </w:tcPr>
+          <w:p>
+            <w:pPr>
+              <w:jc w:val="right"/>
+              <w:rPr>
+                <w:rFonts w:ascii="Nunito" w:hAnsi="Nunito"/>
+              </w:rPr>
+            </w:pPr>
+            <w:r>
+              <w:rPr>
+                <w:rFonts w:ascii="Nunito" w:hAnsi="Nunito"/>
+              </w:rPr>
+              <w:t>Family Name</w:t>
+            </w:r>
+          </w:p>
+        </w:tc>
+        <w:tc>
+          <w:tcPr>
+            <w:tcW w:w="6119" w:type="dxa"/>
+          </w:tcPr>
+          <w:p/>
+        </w:tc>
+      </w:tr>
+      <w:tr>
+        <w:tc>
+          <w:tcPr>
+            <w:tcW w:w="4655" w:type="dxa"/>
+          </w:tcPr>
+          <w:p>
+            <w:pPr>
+              <w:jc w:val="right"/>
+              <w:rPr>
+                <w:rFonts w:ascii="Nunito" w:hAnsi="Nunito"/>
+              </w:rPr>
+            </w:pPr>
+            <w:r>
+              <w:rPr>
+                <w:rFonts w:ascii="Nunito" w:hAnsi="Nunito"/>
+              </w:rPr>
+              <w:t>First name</w:t>
+            </w:r>
+          </w:p>
+        </w:tc>
+        <w:tc>
+          <w:tcPr>
+            <w:tcW w:w="6119" w:type="dxa"/>
+          </w:tcPr>
+          <w:p/>
+        </w:tc>
+      </w:tr>
+      <w:tr>
+        <w:tc>
+          <w:tcPr>
+            <w:tcW w:w="4655" w:type="dxa"/>
+          </w:tcPr>
+          <w:p>
+            <w:pPr>
+              <w:jc w:val="right"/>
+              <w:rPr>
+                <w:rFonts w:ascii="Nunito" w:hAnsi="Nunito"/>
+              </w:rPr>
+            </w:pPr>
+            <w:r>
+              <w:rPr>
+                <w:rFonts w:ascii="Nunito" w:hAnsi="Nunito"/>
+              </w:rPr>
+              <w:t>Gender</w:t>
+            </w:r>
+          </w:p>
+        </w:tc>
+        <w:tc>
+          <w:tcPr>
+            <w:tcW w:w="6119" w:type="dxa"/>
+          </w:tcPr>
+          <w:p/>
+        </w:tc>
+      </w:tr>
+      <w:tr>
+        <w:tc>
+          <w:tcPr>
+            <w:tcW w:w="4655" w:type="dxa"/>
+          </w:tcPr>
+          <w:p>
+            <w:pPr>
+              <w:jc w:val="right"/>
+              <w:rPr>
+                <w:rFonts w:ascii="Nunito" w:hAnsi="Nunito"/>
+              </w:rPr>
+            </w:pPr>
+            <w:r>
+              <w:rPr>
+                <w:rFonts w:ascii="Nunito" w:hAnsi="Nunito"/>
+              </w:rPr>
+              <w:t>Date of birth</w:t>
+            </w:r>
+          </w:p>
+        </w:tc>
+        <w:tc>
+          <w:tcPr>
+            <w:tcW w:w="6119" w:type="dxa"/>
+          </w:tcPr>
+          <w:p/>
+        </w:tc>
+      </w:tr>
+      <w:tr>
+        <w:tc>
+          <w:tcPr>
+            <w:tcW w:w="4655" w:type="dxa"/>
+          </w:tcPr>
+          <w:p>
+            <w:pPr>
+              <w:jc w:val="right"/>
+              <w:rPr>
+                <w:rFonts w:ascii="Nunito" w:hAnsi="Nunito"/>
+              </w:rPr>
+            </w:pPr>
+            <w:r>
+              <w:rPr>
+                <w:rFonts w:ascii="Nunito" w:hAnsi="Nunito"/>
+              </w:rPr>
+              <w:t>Country of birth</w:t>
+            </w:r>
+          </w:p>
+        </w:tc>
+        <w:tc>
+          <w:tcPr>
+            <w:tcW w:w="6119" w:type="dxa"/>
+          </w:tcPr>
+          <w:p/>
+        </w:tc>
+      </w:tr>
+      <w:tr>
+        <w:tc>
+          <w:tcPr>
+            <w:tcW w:w="4655" w:type="dxa"/>
+          </w:tcPr>
+          <w:p>
+            <w:pPr>
+              <w:jc w:val="right"/>
+              <w:rPr>
+                <w:rFonts w:ascii="Nunito" w:hAnsi="Nunito"/>
+              </w:rPr>
+            </w:pPr>
+            <w:r>
+              <w:rPr>
+                <w:rFonts w:ascii="Nunito" w:hAnsi="Nunito"/>
+              </w:rPr>
+              <w:t>Place of birth (as listed In your passport)</w:t>
+            </w:r>
+          </w:p>
+        </w:tc>
+        <w:tc>
+          <w:tcPr>
+            <w:tcW w:w="6119" w:type="dxa"/>
+          </w:tcPr>
+          <w:p/>
+        </w:tc>
+      </w:tr>
+      <w:tr>
+        <w:tc>
+          <w:tcPr>
+            <w:tcW w:w="4655" w:type="dxa"/>
+          </w:tcPr>
+          <w:p>
+            <w:pPr>
+              <w:jc w:val="right"/>
+              <w:rPr>
+                <w:rFonts w:ascii="Nunito" w:hAnsi="Nunito"/>
+              </w:rPr>
+            </w:pPr>
+            <w:r>
+              <w:rPr>
+                <w:rFonts w:ascii="Nunito" w:hAnsi="Nunito"/>
+              </w:rPr>
+              <w:t>Nationality</w:t>
+            </w:r>
+          </w:p>
+        </w:tc>
+        <w:tc>
+          <w:tcPr>
+            <w:tcW w:w="6119" w:type="dxa"/>
+          </w:tcPr>
+          <w:p/>
+        </w:tc>
+      </w:tr>
+      <w:tr>
+        <w:tc>
+          <w:tcPr>
+            <w:tcW w:w="4655" w:type="dxa"/>
+          </w:tcPr>
+          <w:p>
+            <w:pPr>
+              <w:jc w:val="right"/>
+              <w:rPr>
+                <w:rFonts w:ascii="Nunito" w:hAnsi="Nunito"/>
+              </w:rPr>
+            </w:pPr>
+            <w:r>
+              <w:rPr>
+                <w:rFonts w:ascii="Nunito" w:hAnsi="Nunito"/>
+              </w:rPr>
+              <w:t>Nationality</w:t>
+            </w:r>
+            <w:r>
+              <w:rPr>
+                <w:rFonts w:ascii="Nunito" w:hAnsi="Nunito"/>
+              </w:rPr>
+              <w:t xml:space="preserve"> 2</w:t>
+            </w:r>
+          </w:p>
+        </w:tc>
+        <w:tc>
+          <w:tcPr>
+            <w:tcW w:w="6119" w:type="dxa"/>
+          </w:tcPr>
+          <w:p/>
+        </w:tc>
+      </w:tr>
+      <w:tr>
+        <w:tc>
+          <w:tcPr>
+            <w:tcW w:w="4655" w:type="dxa"/>
+          </w:tcPr>
+          <w:p>
+            <w:pPr>
+              <w:jc w:val="right"/>
+              <w:rPr>
+                <w:rFonts w:ascii="Nunito" w:hAnsi="Nunito"/>
+              </w:rPr>
+            </w:pPr>
+            <w:r>
+              <w:rPr>
+                <w:rFonts w:ascii="Nunito" w:hAnsi="Nunito"/>
+              </w:rPr>
+              <w:t>Student</w:t>
+            </w:r>
+            <w:r>
+              <w:rPr>
+                <w:rFonts w:ascii="Nunito" w:hAnsi="Nunito"/>
+              </w:rPr>
+              <w:t xml:space="preserve"> I</w:t>
+            </w:r>
+            <w:r>
+              <w:rPr>
+                <w:rFonts w:ascii="Nunito" w:hAnsi="Nunito"/>
+              </w:rPr>
+              <w:t>D</w:t>
+            </w:r>
+          </w:p>
+        </w:tc>
+        <w:tc>
+          <w:tcPr>
+            <w:tcW w:w="6119" w:type="dxa"/>
+          </w:tcPr>
+          <w:p/>
+        </w:tc>
+      </w:tr>
+      <w:tr>
+        <w:tc>
+          <w:tcPr>
+            <w:tcW w:w="4655" w:type="dxa"/>
+          </w:tcPr>
+          <w:p>
+            <w:pPr>
+              <w:rPr>
+                <w:rFonts w:ascii="Nunito" w:hAnsi="Nunito"/>
+              </w:rPr>
+            </w:pPr>
+          </w:p>
+        </w:tc>
+        <w:tc>
+          <w:tcPr>
+            <w:tcW w:w="6119" w:type="dxa"/>
+          </w:tcPr>
+          <w:p/>
+        </w:tc>
+      </w:tr>
+      <w:tr>
+        <w:tc>
+          <w:tcPr>
+            <w:tcW w:w="4655" w:type="dxa"/>
+          </w:tcPr>
+          <w:p>
+            <w:pPr>
+              <w:rPr>
+                <w:rFonts w:ascii="Nunito" w:hAnsi="Nunito"/>
+              </w:rPr>
+            </w:pPr>
+            <w:r>
+              <w:rPr>
+                <w:rFonts w:ascii="Nunito" w:hAnsi="Nunito"/>
+              </w:rPr>
+              <w:t>SPECIAL NEEDS</w:t>
+            </w:r>
+          </w:p>
+        </w:tc>
+        <w:tc>
+          <w:tcPr>
+            <w:tcW w:w="6119" w:type="dxa"/>
+          </w:tcPr>
+          <w:p/>
+        </w:tc>
+      </w:tr>
+      <w:tr>
+        <w:tc>
+          <w:tcPr>
+            <w:tcW w:w="4655" w:type="dxa"/>
+          </w:tcPr>
+          <w:p>
+            <w:pPr>
+              <w:rPr>
+                <w:rFonts w:ascii="Nunito" w:hAnsi="Nunito"/>
+              </w:rPr>
+            </w:pPr>
+          </w:p>
+        </w:tc>
+        <w:tc>
+          <w:tcPr>
+            <w:tcW w:w="6119" w:type="dxa"/>
+          </w:tcPr>
+          <w:p/>
+        </w:tc>
+      </w:tr>
+      <w:tr>
+        <w:tc>
+          <w:tcPr>
+            <w:tcW w:w="4655" w:type="dxa"/>
+          </w:tcPr>
+          <w:p>
+            <w:pPr>
+              <w:jc w:val="right"/>
+              <w:rPr>
+                <w:rFonts w:ascii="Nunito" w:hAnsi="Nunito"/>
+              </w:rPr>
+            </w:pPr>
+            <w:r>
+              <w:rPr>
+                <w:rFonts w:ascii="Nunito" w:hAnsi="Nunito"/>
+              </w:rPr>
+              <w:t>Do you have a disability, impairment or long-term medical condition which may affect your studies ?</w:t>
+            </w:r>
+          </w:p>
+        </w:tc>
+        <w:tc>
+          <w:tcPr>
+            <w:tcW w:w="6119" w:type="dxa"/>
+          </w:tcPr>
+          <w:p/>
+        </w:tc>
+      </w:tr>
+      <w:tr>
+        <w:tc>
+          <w:tcPr>
+            <w:tcW w:w="4655" w:type="dxa"/>
+          </w:tcPr>
+          <w:p>
+            <w:pPr>
+              <w:rPr>
+                <w:rFonts w:ascii="Nunito" w:hAnsi="Nunito"/>
+              </w:rPr>
+            </w:pPr>
+          </w:p>
+        </w:tc>
+        <w:tc>
+          <w:tcPr>
+            <w:tcW w:w="6119" w:type="dxa"/>
+          </w:tcPr>
+          <w:p/>
+        </w:tc>
+      </w:tr>
+      <w:tr>
+        <w:tc>
+          <w:tcPr>
+            <w:tcW w:w="4655" w:type="dxa"/>
+          </w:tcPr>
+          <w:p>
+            <w:pPr>
+              <w:rPr>
+                <w:rFonts w:ascii="Nunito" w:hAnsi="Nunito"/>
+              </w:rPr>
+            </w:pPr>
+            <w:r>
+              <w:rPr>
+                <w:rFonts w:ascii="Nunito" w:hAnsi="Nunito"/>
+              </w:rPr>
+              <w:t>IDENTITY DOCUMENT</w:t>
+            </w:r>
+          </w:p>
+        </w:tc>
+        <w:tc>
+          <w:tcPr>
+            <w:tcW w:w="6119" w:type="dxa"/>
+          </w:tcPr>
+          <w:p/>
+        </w:tc>
+      </w:tr>
+      <w:tr>
+        <w:tc>
+          <w:tcPr>
+            <w:tcW w:w="4655" w:type="dxa"/>
+          </w:tcPr>
+          <w:p>
+            <w:pPr>
+              <w:rPr>
+                <w:rFonts w:ascii="Nunito" w:hAnsi="Nunito"/>
+              </w:rPr>
+            </w:pPr>
+          </w:p>
+        </w:tc>
+        <w:tc>
+          <w:tcPr>
+            <w:tcW w:w="6119" w:type="dxa"/>
+          </w:tcPr>
+          <w:p/>
+        </w:tc>
+      </w:tr>
+      <w:tr>
+        <w:tc>
+          <w:tcPr>
+            <w:tcW w:w="4655" w:type="dxa"/>
+          </w:tcPr>
+          <w:p>
+            <w:pPr>
+              <w:jc w:val="right"/>
+              <w:rPr>
+                <w:rFonts w:ascii="Nunito" w:hAnsi="Nunito"/>
+              </w:rPr>
+            </w:pPr>
+            <w:r>
+              <w:rPr>
+                <w:rFonts w:ascii="Nunito" w:hAnsi="Nunito"/>
+              </w:rPr>
+              <w:t>Document type</w:t>
+            </w:r>
+          </w:p>
+        </w:tc>
+        <w:tc>
+          <w:tcPr>
+            <w:tcW w:w="6119" w:type="dxa"/>
+          </w:tcPr>
+          <w:p/>
+        </w:tc>
+      </w:tr>
+      <w:tr>
+        <w:tc>
+          <w:tcPr>
+            <w:tcW w:w="4655" w:type="dxa"/>
+          </w:tcPr>
+          <w:p>
+            <w:pPr>
+              <w:jc w:val="right"/>
+              <w:rPr>
+                <w:rFonts w:ascii="Nunito" w:hAnsi="Nunito"/>
+              </w:rPr>
+            </w:pPr>
+            <w:r>
+              <w:rPr>
+                <w:rFonts w:ascii="Nunito" w:hAnsi="Nunito"/>
+              </w:rPr>
+              <w:t>Document number</w:t>
+            </w:r>
+          </w:p>
+        </w:tc>
+        <w:tc>
+          <w:tcPr>
+            <w:tcW w:w="6119" w:type="dxa"/>
+          </w:tcPr>
+          <w:p/>
+        </w:tc>
+      </w:tr>
+      <w:tr>
+        <w:tc>
+          <w:tcPr>
+            <w:tcW w:w="4655" w:type="dxa"/>
+          </w:tcPr>
+          <w:p>
+            <w:pPr>
+              <w:jc w:val="right"/>
+              <w:rPr>
+                <w:rFonts w:ascii="Nunito" w:hAnsi="Nunito"/>
+              </w:rPr>
+            </w:pPr>
+            <w:r>
+              <w:rPr>
+                <w:rFonts w:ascii="Nunito" w:hAnsi="Nunito"/>
+              </w:rPr>
+              <w:t>Copy of identity document</w:t>
+            </w:r>
+          </w:p>
+        </w:tc>
+        <w:tc>
+          <w:tcPr>
+            <w:tcW w:w="6119" w:type="dxa"/>
+          </w:tcPr>
+          <w:p/>
+        </w:tc>
+      </w:tr>
+      <w:tr>
+        <w:tc>
+          <w:tcPr>
+            <w:tcW w:w="4655" w:type="dxa"/>
+          </w:tcPr>
+          <w:p>
+            <w:pPr>
+              <w:rPr>
+                <w:rFonts w:ascii="Nunito" w:hAnsi="Nunito"/>
+              </w:rPr>
+            </w:pPr>
+          </w:p>
+        </w:tc>
+        <w:tc>
+          <w:tcPr>
+            <w:tcW w:w="6119" w:type="dxa"/>
+          </w:tcPr>
+          <w:p/>
+        </w:tc>
+      </w:tr>
+      <w:tr>
+        <w:tc>
+          <w:tcPr>
+            <w:tcW w:w="4655" w:type="dxa"/>
+            <w:tcBorders>
+              <w:bottom w:val="single" w:sz="4" w:space="0" w:color="auto"/>
+            </w:tcBorders>
+          </w:tcPr>
+          <w:p>
+            <w:pPr>
+              <w:rPr>
+                <w:rFonts w:ascii="Nunito" w:hAnsi="Nunito"/>
+              </w:rPr>
+            </w:pPr>
+            <w:r>
+              <w:rPr>
+                <w:rFonts w:ascii="Nunito" w:hAnsi="Nunito"/>
+              </w:rPr>
+              <w:t>CONTACT INFO</w:t>
+            </w:r>
+          </w:p>
+        </w:tc>
+        <w:tc>
+          <w:tcPr>
+            <w:tcW w:w="6119" w:type="dxa"/>
+            <w:tcBorders>
+              <w:bottom w:val="single" w:sz="4" w:space="0" w:color="auto"/>
+            </w:tcBorders>
+          </w:tcPr>
+          <w:p/>
+        </w:tc>
+      </w:tr>
+      <w:tr>
+        <w:tc>
+          <w:tcPr>
+            <w:tcW w:w="4655" w:type="dxa"/>
+            <w:tcBorders>
+              <w:left w:val="nil"/>
+              <w:bottom w:val="single" w:sz="4" w:space="0" w:color="auto"/>
+              <w:right w:val="nil"/>
+            </w:tcBorders>
+          </w:tcPr>
+          <w:p>
+            <w:pPr>
+              <w:rPr>
+                <w:rFonts w:ascii="Nunito" w:hAnsi="Nunito"/>
+              </w:rPr>
+            </w:pPr>
+          </w:p>
+        </w:tc>
+        <w:tc>
+          <w:tcPr>
+            <w:tcW w:w="6119" w:type="dxa"/>
+            <w:tcBorders>
+              <w:left w:val="nil"/>
+              <w:bottom w:val="single" w:sz="4" w:space="0" w:color="auto"/>
+              <w:right w:val="nil"/>
+            </w:tcBorders>
+          </w:tcPr>
+          <w:p/>
+        </w:tc>
+      </w:tr>
+      <w:tr>
+        <w:tc>
+          <w:tcPr>
+            <w:tcW w:w="4655" w:type="dxa"/>
+            <w:tcBorders>
+              <w:bottom w:val="nil"/>
+              <w:right w:val="nil"/>
+            </w:tcBorders>
+          </w:tcPr>
+          <w:p>
+            <w:pPr>
+              <w:jc w:val="right"/>
+              <w:rPr>
+                <w:rFonts w:ascii="Nunito" w:hAnsi="Nunito"/>
+              </w:rPr>
+            </w:pPr>
+            <w:r>
+              <w:rPr>
+                <w:rFonts w:ascii="Nunito" w:hAnsi="Nunito"/>
+              </w:rPr>
+              <w:t>Country</w:t>
+            </w:r>
+          </w:p>
+        </w:tc>
+        <w:tc>
+          <w:tcPr>
+            <w:tcW w:w="6119" w:type="dxa"/>
+            <w:tcBorders>
+              <w:left w:val="nil"/>
+              <w:bottom w:val="nil"/>
+            </w:tcBorders>
+          </w:tcPr>
+          <w:p/>
+        </w:tc>
+      </w:tr>
+      <w:tr>
+        <w:tc>
+          <w:tcPr>
+            <w:tcW w:w="4655" w:type="dxa"/>
+            <w:tcBorders>
+              <w:top w:val="nil"/>
+              <w:bottom w:val="nil"/>
+              <w:right w:val="nil"/>
+            </w:tcBorders>
+          </w:tcPr>
+          <w:p>
+            <w:pPr>
+              <w:jc w:val="right"/>
+              <w:rPr>
+                <w:rFonts w:ascii="Nunito" w:hAnsi="Nunito"/>
+              </w:rPr>
+            </w:pPr>
+            <w:r>
+              <w:rPr>
+                <w:rFonts w:ascii="Nunito" w:hAnsi="Nunito"/>
+              </w:rPr>
+              <w:lastRenderedPageBreak/>
+              <w:t>County</w:t>
+            </w:r>
+          </w:p>
+        </w:tc>
+        <w:tc>
+          <w:tcPr>
+            <w:tcW w:w="6119" w:type="dxa"/>
+            <w:tcBorders>
+              <w:top w:val="nil"/>
+              <w:left w:val="nil"/>
+              <w:bottom w:val="nil"/>
+            </w:tcBorders>
+          </w:tcPr>
+          <w:p/>
+        </w:tc>
+      </w:tr>
+      <w:tr>
+        <w:tc>
+          <w:tcPr>
+            <w:tcW w:w="4655" w:type="dxa"/>
+            <w:tcBorders>
+              <w:top w:val="nil"/>
+              <w:bottom w:val="nil"/>
+              <w:right w:val="nil"/>
+            </w:tcBorders>
+          </w:tcPr>
+          <w:p>
+            <w:pPr>
+              <w:jc w:val="right"/>
+              <w:rPr>
+                <w:rFonts w:ascii="Nunito" w:hAnsi="Nunito"/>
+              </w:rPr>
+            </w:pPr>
+            <w:r>
+              <w:rPr>
+                <w:rFonts w:ascii="Nunito" w:hAnsi="Nunito"/>
+              </w:rPr>
+              <w:t>Street 1</w:t>
+            </w:r>
+          </w:p>
+        </w:tc>
+        <w:tc>
+          <w:tcPr>
+            <w:tcW w:w="6119" w:type="dxa"/>
+            <w:tcBorders>
+              <w:top w:val="nil"/>
+              <w:left w:val="nil"/>
+              <w:bottom w:val="nil"/>
+            </w:tcBorders>
+          </w:tcPr>
+          <w:p/>
+        </w:tc>
+      </w:tr>
+      <w:tr>
+        <w:tc>
+          <w:tcPr>
+            <w:tcW w:w="4655" w:type="dxa"/>
+            <w:tcBorders>
+              <w:top w:val="nil"/>
+              <w:bottom w:val="nil"/>
+              <w:right w:val="nil"/>
+            </w:tcBorders>
+          </w:tcPr>
+          <w:p>
+            <w:pPr>
+              <w:jc w:val="right"/>
+              <w:rPr>
+                <w:rFonts w:ascii="Nunito" w:hAnsi="Nunito"/>
+              </w:rPr>
+            </w:pPr>
+            <w:r>
+              <w:rPr>
+                <w:rFonts w:ascii="Nunito" w:hAnsi="Nunito"/>
+              </w:rPr>
+              <w:t>Street 2</w:t>
+            </w:r>
+          </w:p>
+        </w:tc>
+        <w:tc>
+          <w:tcPr>
+            <w:tcW w:w="6119" w:type="dxa"/>
+            <w:tcBorders>
+              <w:top w:val="nil"/>
+              <w:left w:val="nil"/>
+              <w:bottom w:val="nil"/>
+            </w:tcBorders>
+          </w:tcPr>
+          <w:p/>
+        </w:tc>
+      </w:tr>
+      <w:tr>
+        <w:tc>
+          <w:tcPr>
+            <w:tcW w:w="4655" w:type="dxa"/>
+            <w:tcBorders>
+              <w:top w:val="nil"/>
+              <w:bottom w:val="nil"/>
+              <w:right w:val="nil"/>
+            </w:tcBorders>
+          </w:tcPr>
+          <w:p>
+            <w:pPr>
+              <w:jc w:val="right"/>
+              <w:rPr>
+                <w:rFonts w:ascii="Nunito" w:hAnsi="Nunito"/>
+              </w:rPr>
+            </w:pPr>
+            <w:r>
+              <w:rPr>
+                <w:rFonts w:ascii="Nunito" w:hAnsi="Nunito"/>
+              </w:rPr>
+              <w:t>Postcode</w:t>
+            </w:r>
+          </w:p>
+        </w:tc>
+        <w:tc>
+          <w:tcPr>
+            <w:tcW w:w="6119" w:type="dxa"/>
+            <w:tcBorders>
+              <w:top w:val="nil"/>
+              <w:left w:val="nil"/>
+              <w:bottom w:val="nil"/>
+            </w:tcBorders>
+          </w:tcPr>
+          <w:p/>
+        </w:tc>
+      </w:tr>
+      <w:tr>
+        <w:tc>
+          <w:tcPr>
+            <w:tcW w:w="4655" w:type="dxa"/>
+            <w:tcBorders>
+              <w:top w:val="nil"/>
+              <w:bottom w:val="nil"/>
+              <w:right w:val="nil"/>
+            </w:tcBorders>
+          </w:tcPr>
+          <w:p>
+            <w:pPr>
+              <w:jc w:val="right"/>
+              <w:rPr>
+                <w:rFonts w:ascii="Nunito" w:hAnsi="Nunito"/>
+              </w:rPr>
+            </w:pPr>
+            <w:r>
+              <w:rPr>
+                <w:rFonts w:ascii="Nunito" w:hAnsi="Nunito"/>
+              </w:rPr>
+              <w:t>City</w:t>
+            </w:r>
+          </w:p>
+        </w:tc>
+        <w:tc>
+          <w:tcPr>
+            <w:tcW w:w="6119" w:type="dxa"/>
+            <w:tcBorders>
+              <w:top w:val="nil"/>
+              <w:left w:val="nil"/>
+              <w:bottom w:val="nil"/>
+            </w:tcBorders>
+          </w:tcPr>
+          <w:p/>
+        </w:tc>
+      </w:tr>
+      <w:tr>
+        <w:tc>
+          <w:tcPr>
+            <w:tcW w:w="4655" w:type="dxa"/>
+            <w:tcBorders>
+              <w:top w:val="nil"/>
+              <w:bottom w:val="nil"/>
+              <w:right w:val="nil"/>
+            </w:tcBorders>
+          </w:tcPr>
+          <w:p>
+            <w:pPr>
+              <w:jc w:val="right"/>
+              <w:rPr>
+                <w:rFonts w:ascii="Nunito" w:hAnsi="Nunito"/>
+              </w:rPr>
+            </w:pPr>
+            <w:r>
+              <w:rPr>
+                <w:rFonts w:ascii="Nunito" w:hAnsi="Nunito"/>
+              </w:rPr>
+              <w:t>Phone Number</w:t>
+            </w:r>
+          </w:p>
+        </w:tc>
+        <w:tc>
+          <w:tcPr>
+            <w:tcW w:w="6119" w:type="dxa"/>
+            <w:tcBorders>
+              <w:top w:val="nil"/>
+              <w:left w:val="nil"/>
+              <w:bottom w:val="nil"/>
+            </w:tcBorders>
+          </w:tcPr>
+          <w:p/>
+        </w:tc>
+      </w:tr>
+      <w:tr>
+        <w:tc>
+          <w:tcPr>
+            <w:tcW w:w="4655" w:type="dxa"/>
+            <w:tcBorders>
+              <w:top w:val="nil"/>
+              <w:bottom w:val="nil"/>
+              <w:right w:val="nil"/>
+            </w:tcBorders>
+          </w:tcPr>
+          <w:p>
+            <w:pPr>
+              <w:jc w:val="right"/>
+              <w:rPr>
+                <w:rFonts w:ascii="Nunito" w:hAnsi="Nunito"/>
+              </w:rPr>
+            </w:pPr>
+            <w:r>
+              <w:rPr>
+                <w:rFonts w:ascii="Nunito" w:hAnsi="Nunito"/>
+              </w:rPr>
+              <w:t>Telephone</w:t>
+            </w:r>
+          </w:p>
+        </w:tc>
+        <w:tc>
+          <w:tcPr>
+            <w:tcW w:w="6119" w:type="dxa"/>
+            <w:tcBorders>
+              <w:top w:val="nil"/>
+              <w:left w:val="nil"/>
+              <w:bottom w:val="nil"/>
+            </w:tcBorders>
+          </w:tcPr>
+          <w:p/>
+        </w:tc>
+      </w:tr>
+      <w:tr>
+        <w:tc>
+          <w:tcPr>
+            <w:tcW w:w="4655" w:type="dxa"/>
+            <w:tcBorders>
+              <w:top w:val="nil"/>
+              <w:bottom w:val="nil"/>
+              <w:right w:val="nil"/>
+            </w:tcBorders>
+          </w:tcPr>
+          <w:p>
+            <w:pPr>
+              <w:jc w:val="right"/>
+              <w:rPr>
+                <w:rFonts w:ascii="Nunito" w:hAnsi="Nunito"/>
+              </w:rPr>
+            </w:pPr>
+            <w:r>
+              <w:rPr>
+                <w:rFonts w:ascii="Nunito" w:hAnsi="Nunito"/>
+              </w:rPr>
+              <w:t>Email</w:t>
+            </w:r>
+          </w:p>
+        </w:tc>
+        <w:tc>
+          <w:tcPr>
+            <w:tcW w:w="6119" w:type="dxa"/>
+            <w:tcBorders>
+              <w:top w:val="nil"/>
+              <w:left w:val="nil"/>
+              <w:bottom w:val="nil"/>
+            </w:tcBorders>
+          </w:tcPr>
+          <w:p/>
+        </w:tc>
+      </w:tr>
+      <w:tr>
+        <w:tc>
+          <w:tcPr>
+            <w:tcW w:w="4655" w:type="dxa"/>
+            <w:tcBorders>
+              <w:top w:val="nil"/>
+              <w:bottom w:val="nil"/>
+              <w:right w:val="nil"/>
+            </w:tcBorders>
+          </w:tcPr>
+          <w:p>
+            <w:pPr>
+              <w:jc w:val="right"/>
+              <w:rPr>
+                <w:rFonts w:ascii="Nunito" w:hAnsi="Nunito"/>
+              </w:rPr>
+            </w:pPr>
+            <w:r>
+              <w:rPr>
+                <w:rFonts w:ascii="Nunito" w:hAnsi="Nunito"/>
+              </w:rPr>
+              <w:t>TU Dublin email address</w:t>
+            </w:r>
+          </w:p>
+        </w:tc>
+        <w:tc>
+          <w:tcPr>
+            <w:tcW w:w="6119" w:type="dxa"/>
+            <w:tcBorders>
+              <w:top w:val="nil"/>
+              <w:left w:val="nil"/>
+              <w:bottom w:val="nil"/>
+            </w:tcBorders>
+          </w:tcPr>
+          <w:p/>
+        </w:tc>
+      </w:tr>
+      <w:tr>
+        <w:tc>
+          <w:tcPr>
+            <w:tcW w:w="4655" w:type="dxa"/>
+            <w:tcBorders>
+              <w:top w:val="nil"/>
+              <w:right w:val="nil"/>
+            </w:tcBorders>
+          </w:tcPr>
+          <w:p>
+            <w:pPr>
+              <w:rPr>
+                <w:rFonts w:ascii="Nunito" w:hAnsi="Nunito"/>
+              </w:rPr>
+            </w:pPr>
+          </w:p>
+        </w:tc>
+        <w:tc>
+          <w:tcPr>
+            <w:tcW w:w="6119" w:type="dxa"/>
+            <w:tcBorders>
+              <w:top w:val="nil"/>
+              <w:left w:val="nil"/>
+            </w:tcBorders>
+          </w:tcPr>
+          <w:p/>
+        </w:tc>
+      </w:tr>
     </w:tbl>
+    <w:p/>
     <w:p/>
     <w:sectPr>
       <w:headerReference w:type="default" r:id="rId8"/>
@@ -1747,7 +2728,6 @@
   <w:style w:type="character" w:default="1" w:styleId="DefaultParagraphFont">
     <w:name w:val="Default Paragraph Font"/>
     <w:uiPriority w:val="1"/>
-    <w:semiHidden/>
     <w:unhideWhenUsed/>
   </w:style>
   <w:style w:type="table" w:default="1" w:styleId="TableNormal">
@@ -2352,8 +3332,11 @@
   <w:rsids>
     <w:rsidRoot w:val="003C0058"/>
     <w:rsid w:val="003C0058"/>
+    <w:rsid w:val="004D2D5F"/>
     <w:rsid w:val="0053210C"/>
+    <w:rsid w:val="005E3410"/>
     <w:rsid w:val="00895096"/>
+    <w:rsid w:val="00D50AEE"/>
   </w:rsids>
   <m:mathPr>
     <m:mathFont m:val="Cambria Math"/>

</xml_diff>